<commit_message>
Testing adding text to test_cases.docx to see changes on github.
</commit_message>
<xml_diff>
--- a/test_cases/test_cases.docx
+++ b/test_cases/test_cases.docx
@@ -1,62 +1,84 @@
 
 <file path=word/document.xml><?xml version="1.0" encoding="utf-8"?>
-<w:document xmlns:mc="http://schemas.openxmlformats.org/markup-compatibility/2006" xmlns:o="urn:schemas-microsoft-com:office:office" xmlns:r="http://schemas.openxmlformats.org/officeDocument/2006/relationships" xmlns:m="http://schemas.openxmlformats.org/officeDocument/2006/math" xmlns:v="urn:schemas-microsoft-com:vml" xmlns:wp="http://schemas.openxmlformats.org/drawingml/2006/wordprocessingDrawing" xmlns:w10="urn:schemas-microsoft-com:office:word" xmlns:w="http://schemas.openxmlformats.org/wordprocessingml/2006/main" xmlns:wne="http://schemas.microsoft.com/office/word/2006/wordml" xmlns:sl="http://schemas.openxmlformats.org/schemaLibrary/2006/main" xmlns:a="http://schemas.openxmlformats.org/drawingml/2006/main" xmlns:pic="http://schemas.openxmlformats.org/drawingml/2006/picture" xmlns:c="http://schemas.openxmlformats.org/drawingml/2006/chart" xmlns:lc="http://schemas.openxmlformats.org/drawingml/2006/lockedCanvas" xmlns:dgm="http://schemas.openxmlformats.org/drawingml/2006/diagram" xmlns:wps="http://schemas.microsoft.com/office/word/2010/wordprocessingShape" xmlns:wpg="http://schemas.microsoft.com/office/word/2010/wordprocessingGroup" xmlns:w14="http://schemas.microsoft.com/office/word/2010/wordml" xmlns:w15="http://schemas.microsoft.com/office/word/2012/wordml">
+<w:document xmlns:o="urn:schemas-microsoft-com:office:office" xmlns:r="http://schemas.openxmlformats.org/officeDocument/2006/relationships" xmlns:v="urn:schemas-microsoft-com:vml" xmlns:w="http://schemas.openxmlformats.org/wordprocessingml/2006/main" xmlns:w10="urn:schemas-microsoft-com:office:word" xmlns:wp="http://schemas.openxmlformats.org/drawingml/2006/wordprocessingDrawing" xmlns:wps="http://schemas.microsoft.com/office/word/2010/wordprocessingShape" xmlns:wpg="http://schemas.microsoft.com/office/word/2010/wordprocessingGroup" xmlns:mc="http://schemas.openxmlformats.org/markup-compatibility/2006" xmlns:wp14="http://schemas.microsoft.com/office/word/2010/wordprocessingDrawing" xmlns:w14="http://schemas.microsoft.com/office/word/2010/wordml" xmlns:w15="http://schemas.microsoft.com/office/word/2012/wordml" mc:Ignorable="w14 wp14 w15">
   <w:body>
     <w:p>
       <w:pPr>
+        <w:pStyle w:val="Normal1"/>
         <w:rPr/>
       </w:pPr>
       <w:r>
-        <w:rPr>
-          <w:rtl w:val="0"/>
-        </w:rPr>
+        <w:rPr/>
+        <w:t>This is a test</w:t>
+      </w:r>
+    </w:p>
+    <w:p>
+      <w:pPr>
+        <w:pStyle w:val="Normal1"/>
+        <w:rPr/>
+      </w:pPr>
+      <w:r>
+        <w:rPr/>
       </w:r>
     </w:p>
     <w:sectPr>
-      <w:pgSz w:h="15840" w:w="12240" w:orient="portrait"/>
-      <w:pgMar w:bottom="1440" w:top="1440" w:left="1440" w:right="1440" w:header="720" w:footer="720"/>
-      <w:pgNumType w:start="1"/>
+      <w:type w:val="nextPage"/>
+      <w:pgSz w:w="12240" w:h="15840"/>
+      <w:pgMar w:left="1440" w:right="1440" w:gutter="0" w:header="0" w:top="1440" w:footer="0" w:bottom="1440"/>
+      <w:pgNumType w:start="1" w:fmt="decimal"/>
+      <w:formProt w:val="false"/>
+      <w:textDirection w:val="lrTb"/>
+      <w:docGrid w:type="default" w:linePitch="100" w:charSpace="4096"/>
     </w:sectPr>
   </w:body>
 </w:document>
 </file>
 
-<file path=word/numbering.xml><?xml version="1.0" encoding="utf-8"?>
-<w:numbering xmlns:mc="http://schemas.openxmlformats.org/markup-compatibility/2006" xmlns:o="urn:schemas-microsoft-com:office:office" xmlns:r="http://schemas.openxmlformats.org/officeDocument/2006/relationships" xmlns:m="http://schemas.openxmlformats.org/officeDocument/2006/math" xmlns:v="urn:schemas-microsoft-com:vml" xmlns:wp="http://schemas.openxmlformats.org/drawingml/2006/wordprocessingDrawing" xmlns:w10="urn:schemas-microsoft-com:office:word" xmlns:w="http://schemas.openxmlformats.org/wordprocessingml/2006/main" xmlns:wne="http://schemas.microsoft.com/office/word/2006/wordml" xmlns:sl="http://schemas.openxmlformats.org/schemaLibrary/2006/main" xmlns:a="http://schemas.openxmlformats.org/drawingml/2006/main" xmlns:pic="http://schemas.openxmlformats.org/drawingml/2006/picture" xmlns:c="http://schemas.openxmlformats.org/drawingml/2006/chart" xmlns:lc="http://schemas.openxmlformats.org/drawingml/2006/lockedCanvas" xmlns:dgm="http://schemas.openxmlformats.org/drawingml/2006/diagram" xmlns:wps="http://schemas.microsoft.com/office/word/2010/wordprocessingShape" xmlns:wpg="http://schemas.microsoft.com/office/word/2010/wordprocessingGroup" xmlns:w14="http://schemas.microsoft.com/office/word/2010/wordml" xmlns:w15="http://schemas.microsoft.com/office/word/2012/wordml"/>
-</file>
-
 <file path=word/styles.xml><?xml version="1.0" encoding="utf-8"?>
-<w:styles xmlns:mc="http://schemas.openxmlformats.org/markup-compatibility/2006" xmlns:o="urn:schemas-microsoft-com:office:office" xmlns:r="http://schemas.openxmlformats.org/officeDocument/2006/relationships" xmlns:m="http://schemas.openxmlformats.org/officeDocument/2006/math" xmlns:v="urn:schemas-microsoft-com:vml" xmlns:wp="http://schemas.openxmlformats.org/drawingml/2006/wordprocessingDrawing" xmlns:w10="urn:schemas-microsoft-com:office:word" xmlns:w="http://schemas.openxmlformats.org/wordprocessingml/2006/main" xmlns:wne="http://schemas.microsoft.com/office/word/2006/wordml" xmlns:sl="http://schemas.openxmlformats.org/schemaLibrary/2006/main" xmlns:a="http://schemas.openxmlformats.org/drawingml/2006/main" xmlns:pic="http://schemas.openxmlformats.org/drawingml/2006/picture" xmlns:c="http://schemas.openxmlformats.org/drawingml/2006/chart" xmlns:lc="http://schemas.openxmlformats.org/drawingml/2006/lockedCanvas" xmlns:dgm="http://schemas.openxmlformats.org/drawingml/2006/diagram" xmlns:wps="http://schemas.microsoft.com/office/word/2010/wordprocessingShape" xmlns:wpg="http://schemas.microsoft.com/office/word/2010/wordprocessingGroup" xmlns:w14="http://schemas.microsoft.com/office/word/2010/wordml" xmlns:w15="http://schemas.microsoft.com/office/word/2012/wordml">
+<w:styles xmlns:w="http://schemas.openxmlformats.org/wordprocessingml/2006/main" xmlns:w14="http://schemas.microsoft.com/office/word/2010/wordml" xmlns:mc="http://schemas.openxmlformats.org/markup-compatibility/2006" mc:Ignorable="w14">
   <w:docDefaults>
     <w:rPrDefault>
       <w:rPr>
-        <w:rFonts w:ascii="Arial" w:cs="Arial" w:eastAsia="Arial" w:hAnsi="Arial"/>
+        <w:rFonts w:ascii="Arial" w:hAnsi="Arial" w:eastAsia="Arial" w:cs="Arial"/>
         <w:sz w:val="22"/>
         <w:szCs w:val="22"/>
-        <w:lang w:val="en"/>
+        <w:lang w:val="en-US" w:eastAsia="zh-CN" w:bidi="hi-IN"/>
       </w:rPr>
     </w:rPrDefault>
     <w:pPrDefault>
       <w:pPr>
-        <w:spacing w:line="276" w:lineRule="auto"/>
+        <w:suppressAutoHyphens w:val="true"/>
       </w:pPr>
     </w:pPrDefault>
   </w:docDefaults>
-  <w:style w:type="paragraph" w:styleId="Normal" w:default="1">
-    <w:name w:val="normal"/>
-  </w:style>
-  <w:style w:type="table" w:styleId="TableNormal" w:default="1">
-    <w:name w:val="Table Normal"/>
+  <w:style w:type="paragraph" w:styleId="Normal">
+    <w:name w:val="Normal"/>
+    <w:qFormat/>
+    <w:pPr>
+      <w:widowControl/>
+      <w:bidi w:val="0"/>
+      <w:spacing w:lineRule="auto" w:line="276" w:before="0" w:after="0"/>
+      <w:jc w:val="left"/>
+    </w:pPr>
+    <w:rPr>
+      <w:rFonts w:ascii="Arial" w:hAnsi="Arial" w:eastAsia="Arial" w:cs="Arial"/>
+      <w:color w:val="auto"/>
+      <w:kern w:val="0"/>
+      <w:sz w:val="22"/>
+      <w:szCs w:val="22"/>
+      <w:lang w:val="en-US" w:eastAsia="zh-CN" w:bidi="hi-IN"/>
+    </w:rPr>
   </w:style>
   <w:style w:type="paragraph" w:styleId="Heading1">
-    <w:name w:val="heading 1"/>
-    <w:basedOn w:val="Normal"/>
-    <w:next w:val="Normal"/>
-    <w:pPr>
-      <w:keepNext w:val="1"/>
-      <w:keepLines w:val="1"/>
-      <w:pageBreakBefore w:val="0"/>
-      <w:spacing w:after="120" w:before="400" w:lineRule="auto"/>
+    <w:name w:val="Heading 1"/>
+    <w:basedOn w:val="Normal1"/>
+    <w:next w:val="Normal1"/>
+    <w:qFormat/>
+    <w:pPr>
+      <w:keepNext w:val="true"/>
+      <w:keepLines/>
+      <w:pageBreakBefore w:val="false"/>
+      <w:spacing w:lineRule="auto" w:line="240" w:before="400" w:after="120"/>
     </w:pPr>
     <w:rPr>
       <w:sz w:val="40"/>
@@ -64,47 +86,50 @@
     </w:rPr>
   </w:style>
   <w:style w:type="paragraph" w:styleId="Heading2">
-    <w:name w:val="heading 2"/>
-    <w:basedOn w:val="Normal"/>
-    <w:next w:val="Normal"/>
-    <w:pPr>
-      <w:keepNext w:val="1"/>
-      <w:keepLines w:val="1"/>
-      <w:pageBreakBefore w:val="0"/>
-      <w:spacing w:after="120" w:before="360" w:lineRule="auto"/>
-    </w:pPr>
-    <w:rPr>
-      <w:b w:val="0"/>
+    <w:name w:val="Heading 2"/>
+    <w:basedOn w:val="Normal1"/>
+    <w:next w:val="Normal1"/>
+    <w:qFormat/>
+    <w:pPr>
+      <w:keepNext w:val="true"/>
+      <w:keepLines/>
+      <w:pageBreakBefore w:val="false"/>
+      <w:spacing w:lineRule="auto" w:line="240" w:before="360" w:after="120"/>
+    </w:pPr>
+    <w:rPr>
+      <w:b w:val="false"/>
       <w:sz w:val="32"/>
       <w:szCs w:val="32"/>
     </w:rPr>
   </w:style>
   <w:style w:type="paragraph" w:styleId="Heading3">
-    <w:name w:val="heading 3"/>
-    <w:basedOn w:val="Normal"/>
-    <w:next w:val="Normal"/>
-    <w:pPr>
-      <w:keepNext w:val="1"/>
-      <w:keepLines w:val="1"/>
-      <w:pageBreakBefore w:val="0"/>
-      <w:spacing w:after="80" w:before="320" w:lineRule="auto"/>
-    </w:pPr>
-    <w:rPr>
-      <w:b w:val="0"/>
+    <w:name w:val="Heading 3"/>
+    <w:basedOn w:val="Normal1"/>
+    <w:next w:val="Normal1"/>
+    <w:qFormat/>
+    <w:pPr>
+      <w:keepNext w:val="true"/>
+      <w:keepLines/>
+      <w:pageBreakBefore w:val="false"/>
+      <w:spacing w:lineRule="auto" w:line="240" w:before="320" w:after="80"/>
+    </w:pPr>
+    <w:rPr>
+      <w:b w:val="false"/>
       <w:color w:val="434343"/>
       <w:sz w:val="28"/>
       <w:szCs w:val="28"/>
     </w:rPr>
   </w:style>
   <w:style w:type="paragraph" w:styleId="Heading4">
-    <w:name w:val="heading 4"/>
-    <w:basedOn w:val="Normal"/>
-    <w:next w:val="Normal"/>
-    <w:pPr>
-      <w:keepNext w:val="1"/>
-      <w:keepLines w:val="1"/>
-      <w:pageBreakBefore w:val="0"/>
-      <w:spacing w:after="80" w:before="280" w:lineRule="auto"/>
+    <w:name w:val="Heading 4"/>
+    <w:basedOn w:val="Normal1"/>
+    <w:next w:val="Normal1"/>
+    <w:qFormat/>
+    <w:pPr>
+      <w:keepNext w:val="true"/>
+      <w:keepLines/>
+      <w:pageBreakBefore w:val="false"/>
+      <w:spacing w:lineRule="auto" w:line="240" w:before="280" w:after="80"/>
     </w:pPr>
     <w:rPr>
       <w:color w:val="666666"/>
@@ -113,14 +138,15 @@
     </w:rPr>
   </w:style>
   <w:style w:type="paragraph" w:styleId="Heading5">
-    <w:name w:val="heading 5"/>
-    <w:basedOn w:val="Normal"/>
-    <w:next w:val="Normal"/>
-    <w:pPr>
-      <w:keepNext w:val="1"/>
-      <w:keepLines w:val="1"/>
-      <w:pageBreakBefore w:val="0"/>
-      <w:spacing w:after="80" w:before="240" w:lineRule="auto"/>
+    <w:name w:val="Heading 5"/>
+    <w:basedOn w:val="Normal1"/>
+    <w:next w:val="Normal1"/>
+    <w:qFormat/>
+    <w:pPr>
+      <w:keepNext w:val="true"/>
+      <w:keepLines/>
+      <w:pageBreakBefore w:val="false"/>
+      <w:spacing w:lineRule="auto" w:line="240" w:before="240" w:after="80"/>
     </w:pPr>
     <w:rPr>
       <w:color w:val="666666"/>
@@ -129,31 +155,109 @@
     </w:rPr>
   </w:style>
   <w:style w:type="paragraph" w:styleId="Heading6">
-    <w:name w:val="heading 6"/>
-    <w:basedOn w:val="Normal"/>
-    <w:next w:val="Normal"/>
-    <w:pPr>
-      <w:keepNext w:val="1"/>
-      <w:keepLines w:val="1"/>
-      <w:pageBreakBefore w:val="0"/>
-      <w:spacing w:after="80" w:before="240" w:lineRule="auto"/>
-    </w:pPr>
-    <w:rPr>
-      <w:i w:val="1"/>
+    <w:name w:val="Heading 6"/>
+    <w:basedOn w:val="Normal1"/>
+    <w:next w:val="Normal1"/>
+    <w:qFormat/>
+    <w:pPr>
+      <w:keepNext w:val="true"/>
+      <w:keepLines/>
+      <w:pageBreakBefore w:val="false"/>
+      <w:spacing w:lineRule="auto" w:line="240" w:before="240" w:after="80"/>
+    </w:pPr>
+    <w:rPr>
+      <w:i/>
       <w:color w:val="666666"/>
       <w:sz w:val="22"/>
       <w:szCs w:val="22"/>
     </w:rPr>
   </w:style>
+  <w:style w:type="paragraph" w:styleId="Heading">
+    <w:name w:val="Heading"/>
+    <w:basedOn w:val="Normal"/>
+    <w:next w:val="TextBody"/>
+    <w:qFormat/>
+    <w:pPr>
+      <w:keepNext w:val="true"/>
+      <w:spacing w:before="240" w:after="120"/>
+    </w:pPr>
+    <w:rPr>
+      <w:rFonts w:ascii="Arial" w:hAnsi="Arial" w:eastAsia="Noto Sans CJK SC" w:cs="Lohit Devanagari"/>
+      <w:sz w:val="28"/>
+      <w:szCs w:val="28"/>
+    </w:rPr>
+  </w:style>
+  <w:style w:type="paragraph" w:styleId="TextBody">
+    <w:name w:val="Body Text"/>
+    <w:basedOn w:val="Normal"/>
+    <w:pPr>
+      <w:spacing w:lineRule="auto" w:line="276" w:before="0" w:after="140"/>
+    </w:pPr>
+    <w:rPr/>
+  </w:style>
+  <w:style w:type="paragraph" w:styleId="List">
+    <w:name w:val="List"/>
+    <w:basedOn w:val="TextBody"/>
+    <w:pPr/>
+    <w:rPr>
+      <w:rFonts w:ascii="Arial" w:hAnsi="Arial" w:cs="Lohit Devanagari"/>
+    </w:rPr>
+  </w:style>
+  <w:style w:type="paragraph" w:styleId="Caption">
+    <w:name w:val="Caption"/>
+    <w:basedOn w:val="Normal"/>
+    <w:qFormat/>
+    <w:pPr>
+      <w:suppressLineNumbers/>
+      <w:spacing w:before="120" w:after="120"/>
+    </w:pPr>
+    <w:rPr>
+      <w:rFonts w:ascii="Arial" w:hAnsi="Arial" w:cs="Lohit Devanagari"/>
+      <w:i/>
+      <w:iCs/>
+      <w:sz w:val="24"/>
+      <w:szCs w:val="24"/>
+    </w:rPr>
+  </w:style>
+  <w:style w:type="paragraph" w:styleId="Index">
+    <w:name w:val="Index"/>
+    <w:basedOn w:val="Normal"/>
+    <w:qFormat/>
+    <w:pPr>
+      <w:suppressLineNumbers/>
+    </w:pPr>
+    <w:rPr>
+      <w:rFonts w:ascii="Arial" w:hAnsi="Arial" w:cs="Lohit Devanagari"/>
+    </w:rPr>
+  </w:style>
+  <w:style w:type="paragraph" w:styleId="Normal1" w:default="1">
+    <w:name w:val="LO-normal"/>
+    <w:qFormat/>
+    <w:pPr>
+      <w:widowControl/>
+      <w:bidi w:val="0"/>
+      <w:spacing w:lineRule="auto" w:line="276" w:before="0" w:after="0"/>
+      <w:jc w:val="left"/>
+    </w:pPr>
+    <w:rPr>
+      <w:rFonts w:ascii="Arial" w:hAnsi="Arial" w:eastAsia="Arial" w:cs="Arial"/>
+      <w:color w:val="auto"/>
+      <w:kern w:val="0"/>
+      <w:sz w:val="22"/>
+      <w:szCs w:val="22"/>
+      <w:lang w:val="en-US" w:eastAsia="zh-CN" w:bidi="hi-IN"/>
+    </w:rPr>
+  </w:style>
   <w:style w:type="paragraph" w:styleId="Title">
     <w:name w:val="Title"/>
-    <w:basedOn w:val="Normal"/>
-    <w:next w:val="Normal"/>
-    <w:pPr>
-      <w:keepNext w:val="1"/>
-      <w:keepLines w:val="1"/>
-      <w:pageBreakBefore w:val="0"/>
-      <w:spacing w:after="60" w:before="0" w:lineRule="auto"/>
+    <w:basedOn w:val="Normal1"/>
+    <w:next w:val="Normal1"/>
+    <w:qFormat/>
+    <w:pPr>
+      <w:keepNext w:val="true"/>
+      <w:keepLines/>
+      <w:pageBreakBefore w:val="false"/>
+      <w:spacing w:lineRule="auto" w:line="240" w:before="0" w:after="60"/>
     </w:pPr>
     <w:rPr>
       <w:sz w:val="52"/>
@@ -162,21 +266,25 @@
   </w:style>
   <w:style w:type="paragraph" w:styleId="Subtitle">
     <w:name w:val="Subtitle"/>
-    <w:basedOn w:val="Normal"/>
-    <w:next w:val="Normal"/>
-    <w:pPr>
-      <w:keepNext w:val="1"/>
-      <w:keepLines w:val="1"/>
-      <w:pageBreakBefore w:val="0"/>
-      <w:spacing w:after="320" w:before="0" w:lineRule="auto"/>
-    </w:pPr>
-    <w:rPr>
-      <w:rFonts w:ascii="Arial" w:cs="Arial" w:eastAsia="Arial" w:hAnsi="Arial"/>
-      <w:i w:val="0"/>
+    <w:basedOn w:val="Normal1"/>
+    <w:next w:val="Normal1"/>
+    <w:qFormat/>
+    <w:pPr>
+      <w:keepNext w:val="true"/>
+      <w:keepLines/>
+      <w:pageBreakBefore w:val="false"/>
+      <w:spacing w:lineRule="auto" w:line="240" w:before="0" w:after="320"/>
+    </w:pPr>
+    <w:rPr>
+      <w:rFonts w:ascii="Arial" w:hAnsi="Arial" w:eastAsia="Arial" w:cs="Arial"/>
+      <w:i w:val="false"/>
       <w:color w:val="666666"/>
       <w:sz w:val="30"/>
       <w:szCs w:val="30"/>
     </w:rPr>
+  </w:style>
+  <w:style w:type="table" w:default="1" w:styleId="TableNormal">
+    <w:name w:val="Table Normal"/>
   </w:style>
 </w:styles>
 </file>

</xml_diff>

<commit_message>
Reorganized main branch files and directories.
</commit_message>
<xml_diff>
--- a/test_cases/test_cases.docx
+++ b/test_cases/test_cases.docx
@@ -4,21 +4,19 @@
   <w:body>
     <w:p>
       <w:pPr>
-        <w:pStyle w:val="Normal1"/>
-        <w:rPr/>
+        <w:pStyle w:val="Normal"/>
+        <w:rPr>
+          <w:rFonts w:ascii="Times New Roman" w:hAnsi="Times New Roman"/>
+          <w:sz w:val="24"/>
+          <w:szCs w:val="24"/>
+        </w:rPr>
       </w:pPr>
       <w:r>
-        <w:rPr/>
-        <w:t>This is a test</w:t>
-      </w:r>
-    </w:p>
-    <w:p>
-      <w:pPr>
-        <w:pStyle w:val="Normal1"/>
-        <w:rPr/>
-      </w:pPr>
-      <w:r>
-        <w:rPr/>
+        <w:rPr>
+          <w:rFonts w:ascii="Times New Roman" w:hAnsi="Times New Roman"/>
+          <w:sz w:val="24"/>
+          <w:szCs w:val="24"/>
+        </w:rPr>
       </w:r>
     </w:p>
     <w:sectPr>
@@ -56,6 +54,7 @@
     <w:qFormat/>
     <w:pPr>
       <w:widowControl/>
+      <w:suppressAutoHyphens w:val="true"/>
       <w:bidi w:val="0"/>
       <w:spacing w:lineRule="auto" w:line="276" w:before="0" w:after="0"/>
       <w:jc w:val="left"/>
@@ -71,8 +70,8 @@
   </w:style>
   <w:style w:type="paragraph" w:styleId="Heading1">
     <w:name w:val="Heading 1"/>
-    <w:basedOn w:val="Normal1"/>
-    <w:next w:val="Normal1"/>
+    <w:basedOn w:val="LOnormal"/>
+    <w:next w:val="LOnormal"/>
     <w:qFormat/>
     <w:pPr>
       <w:keepNext w:val="true"/>
@@ -87,8 +86,8 @@
   </w:style>
   <w:style w:type="paragraph" w:styleId="Heading2">
     <w:name w:val="Heading 2"/>
-    <w:basedOn w:val="Normal1"/>
-    <w:next w:val="Normal1"/>
+    <w:basedOn w:val="LOnormal"/>
+    <w:next w:val="LOnormal"/>
     <w:qFormat/>
     <w:pPr>
       <w:keepNext w:val="true"/>
@@ -104,8 +103,8 @@
   </w:style>
   <w:style w:type="paragraph" w:styleId="Heading3">
     <w:name w:val="Heading 3"/>
-    <w:basedOn w:val="Normal1"/>
-    <w:next w:val="Normal1"/>
+    <w:basedOn w:val="LOnormal"/>
+    <w:next w:val="LOnormal"/>
     <w:qFormat/>
     <w:pPr>
       <w:keepNext w:val="true"/>
@@ -122,8 +121,8 @@
   </w:style>
   <w:style w:type="paragraph" w:styleId="Heading4">
     <w:name w:val="Heading 4"/>
-    <w:basedOn w:val="Normal1"/>
-    <w:next w:val="Normal1"/>
+    <w:basedOn w:val="LOnormal"/>
+    <w:next w:val="LOnormal"/>
     <w:qFormat/>
     <w:pPr>
       <w:keepNext w:val="true"/>
@@ -139,8 +138,8 @@
   </w:style>
   <w:style w:type="paragraph" w:styleId="Heading5">
     <w:name w:val="Heading 5"/>
-    <w:basedOn w:val="Normal1"/>
-    <w:next w:val="Normal1"/>
+    <w:basedOn w:val="LOnormal"/>
+    <w:next w:val="LOnormal"/>
     <w:qFormat/>
     <w:pPr>
       <w:keepNext w:val="true"/>
@@ -156,8 +155,8 @@
   </w:style>
   <w:style w:type="paragraph" w:styleId="Heading6">
     <w:name w:val="Heading 6"/>
-    <w:basedOn w:val="Normal1"/>
-    <w:next w:val="Normal1"/>
+    <w:basedOn w:val="LOnormal"/>
+    <w:next w:val="LOnormal"/>
     <w:qFormat/>
     <w:pPr>
       <w:keepNext w:val="true"/>
@@ -230,11 +229,12 @@
       <w:rFonts w:ascii="Arial" w:hAnsi="Arial" w:cs="Lohit Devanagari"/>
     </w:rPr>
   </w:style>
-  <w:style w:type="paragraph" w:styleId="Normal1" w:default="1">
+  <w:style w:type="paragraph" w:styleId="LOnormal" w:default="1">
     <w:name w:val="LO-normal"/>
     <w:qFormat/>
     <w:pPr>
       <w:widowControl/>
+      <w:suppressAutoHyphens w:val="true"/>
       <w:bidi w:val="0"/>
       <w:spacing w:lineRule="auto" w:line="276" w:before="0" w:after="0"/>
       <w:jc w:val="left"/>
@@ -250,8 +250,8 @@
   </w:style>
   <w:style w:type="paragraph" w:styleId="Title">
     <w:name w:val="Title"/>
-    <w:basedOn w:val="Normal1"/>
-    <w:next w:val="Normal1"/>
+    <w:basedOn w:val="LOnormal"/>
+    <w:next w:val="LOnormal"/>
     <w:qFormat/>
     <w:pPr>
       <w:keepNext w:val="true"/>
@@ -266,8 +266,8 @@
   </w:style>
   <w:style w:type="paragraph" w:styleId="Subtitle">
     <w:name w:val="Subtitle"/>
-    <w:basedOn w:val="Normal1"/>
-    <w:next w:val="Normal1"/>
+    <w:basedOn w:val="LOnormal"/>
+    <w:next w:val="LOnormal"/>
     <w:qFormat/>
     <w:pPr>
       <w:keepNext w:val="true"/>

</xml_diff>

<commit_message>
Final Test Cases and Test Results docx
</commit_message>
<xml_diff>
--- a/test_cases/test_cases.docx
+++ b/test_cases/test_cases.docx
@@ -180,6 +180,7 @@
     </w:p>
     <w:p>
       <w:pPr>
+        <w:ind w:left="0" w:firstLine="0"/>
         <w:rPr/>
       </w:pPr>
       <w:r>
@@ -250,17 +251,116 @@
         <w:rPr>
           <w:rtl w:val="0"/>
         </w:rPr>
-        <w:t xml:space="preserve">R22 &lt;While&gt;</w:t>
-      </w:r>
-    </w:p>
-    <w:p>
-      <w:pPr>
-        <w:rPr/>
-      </w:pPr>
-      <w:r>
-        <w:rPr>
-          <w:rtl w:val="0"/>
-        </w:rPr>
+        <w:t xml:space="preserve">R22 &lt;While&gt; </w:t>
+      </w:r>
+    </w:p>
+    <w:p>
+      <w:pPr>
+        <w:numPr>
+          <w:ilvl w:val="0"/>
+          <w:numId w:val="2"/>
+        </w:numPr>
+        <w:ind w:left="720" w:hanging="360"/>
+        <w:rPr>
+          <w:sz w:val="24"/>
+          <w:szCs w:val="24"/>
+          <w:u w:val="none"/>
+        </w:rPr>
+      </w:pPr>
+      <w:r>
+        <w:rPr>
+          <w:sz w:val="24"/>
+          <w:szCs w:val="24"/>
+          <w:rtl w:val="0"/>
+        </w:rPr>
+        <w:t xml:space="preserve">The output for the &lt;While&gt; rule is a while (&lt;Condition&gt;) &lt;Statement&gt;</w:t>
+      </w:r>
+    </w:p>
+    <w:p>
+      <w:pPr>
+        <w:numPr>
+          <w:ilvl w:val="0"/>
+          <w:numId w:val="2"/>
+        </w:numPr>
+        <w:ind w:left="720" w:hanging="360"/>
+        <w:rPr>
+          <w:sz w:val="24"/>
+          <w:szCs w:val="24"/>
+          <w:u w:val="none"/>
+        </w:rPr>
+      </w:pPr>
+      <w:r>
+        <w:rPr>
+          <w:sz w:val="24"/>
+          <w:szCs w:val="24"/>
+          <w:rtl w:val="0"/>
+        </w:rPr>
+        <w:t xml:space="preserve">This function returns true when there exists “(“, a &lt;Statement&gt;, and “)” lexeme in the token holder vector.</w:t>
+      </w:r>
+    </w:p>
+    <w:p>
+      <w:pPr>
+        <w:numPr>
+          <w:ilvl w:val="0"/>
+          <w:numId w:val="2"/>
+        </w:numPr>
+        <w:ind w:left="720" w:hanging="360"/>
+        <w:rPr>
+          <w:sz w:val="24"/>
+          <w:szCs w:val="24"/>
+          <w:u w:val="none"/>
+        </w:rPr>
+      </w:pPr>
+      <w:r>
+        <w:rPr>
+          <w:sz w:val="24"/>
+          <w:szCs w:val="24"/>
+          <w:rtl w:val="0"/>
+        </w:rPr>
+        <w:t xml:space="preserve">This can be tested by creating a token_holder vector consisting of token_323 variables with and without the qualifiers and seeing what is returned.</w:t>
+      </w:r>
+    </w:p>
+    <w:p>
+      <w:pPr>
+        <w:numPr>
+          <w:ilvl w:val="0"/>
+          <w:numId w:val="2"/>
+        </w:numPr>
+        <w:ind w:left="720" w:hanging="360"/>
+        <w:rPr>
+          <w:sz w:val="24"/>
+          <w:szCs w:val="24"/>
+          <w:u w:val="none"/>
+        </w:rPr>
+      </w:pPr>
+      <w:r>
+        <w:rPr>
+          <w:sz w:val="24"/>
+          <w:szCs w:val="24"/>
+          <w:rtl w:val="0"/>
+        </w:rPr>
+        <w:t xml:space="preserve">The expected outcome for a vector consisting of the appropriate lexemes is true and false every other time.</w:t>
+      </w:r>
+    </w:p>
+    <w:p>
+      <w:pPr>
+        <w:numPr>
+          <w:ilvl w:val="0"/>
+          <w:numId w:val="2"/>
+        </w:numPr>
+        <w:ind w:left="720" w:hanging="360"/>
+        <w:rPr>
+          <w:sz w:val="24"/>
+          <w:szCs w:val="24"/>
+        </w:rPr>
+      </w:pPr>
+      <w:r>
+        <w:rPr>
+          <w:sz w:val="24"/>
+          <w:szCs w:val="24"/>
+          <w:rtl w:val="0"/>
+        </w:rPr>
+        <w:t xml:space="preserve">If the return value is true, the statement “Test Passed” is printed out, whereas if false is returned, “Test Failed” is displayed.</w:t>
       </w:r>
     </w:p>
     <w:p>
@@ -305,12 +405,128 @@
     </w:p>
     <w:p>
       <w:pPr>
-        <w:rPr/>
-      </w:pPr>
-      <w:r>
-        <w:rPr>
-          <w:rtl w:val="0"/>
-        </w:rPr>
+        <w:numPr>
+          <w:ilvl w:val="0"/>
+          <w:numId w:val="6"/>
+        </w:numPr>
+        <w:ind w:left="720" w:hanging="360"/>
+        <w:rPr>
+          <w:u w:val="none"/>
+        </w:rPr>
+      </w:pPr>
+      <w:r>
+        <w:rPr>
+          <w:rtl w:val="0"/>
+        </w:rPr>
+        <w:t xml:space="preserve">Print returns true when it outputs a put(&lt;Expression&gt;);</w:t>
+      </w:r>
+    </w:p>
+    <w:p>
+      <w:pPr>
+        <w:numPr>
+          <w:ilvl w:val="0"/>
+          <w:numId w:val="6"/>
+        </w:numPr>
+        <w:ind w:left="720" w:hanging="360"/>
+        <w:rPr>
+          <w:u w:val="none"/>
+        </w:rPr>
+      </w:pPr>
+      <w:r>
+        <w:rPr>
+          <w:rtl w:val="0"/>
+        </w:rPr>
+        <w:t xml:space="preserve">In order to test if this works we need to declare a few token_323 variables with specific token and lexme types. </w:t>
+      </w:r>
+    </w:p>
+    <w:p>
+      <w:pPr>
+        <w:numPr>
+          <w:ilvl w:val="0"/>
+          <w:numId w:val="6"/>
+        </w:numPr>
+        <w:ind w:left="720" w:hanging="360"/>
+        <w:rPr>
+          <w:u w:val="none"/>
+        </w:rPr>
+      </w:pPr>
+      <w:r>
+        <w:rPr>
+          <w:rtl w:val="0"/>
+        </w:rPr>
+        <w:t xml:space="preserve">the first thing we should do is update the token using .token_update(“Keyword”)</w:t>
+      </w:r>
+    </w:p>
+    <w:p>
+      <w:pPr>
+        <w:numPr>
+          <w:ilvl w:val="0"/>
+          <w:numId w:val="6"/>
+        </w:numPr>
+        <w:ind w:left="720" w:hanging="360"/>
+        <w:rPr>
+          <w:u w:val="none"/>
+        </w:rPr>
+      </w:pPr>
+      <w:r>
+        <w:rPr>
+          <w:rtl w:val="0"/>
+        </w:rPr>
+        <w:t xml:space="preserve">Then we can update the lexme using .lexme_update(“put”)</w:t>
+      </w:r>
+    </w:p>
+    <w:p>
+      <w:pPr>
+        <w:numPr>
+          <w:ilvl w:val="0"/>
+          <w:numId w:val="6"/>
+        </w:numPr>
+        <w:ind w:left="720" w:hanging="360"/>
+        <w:rPr>
+          <w:u w:val="none"/>
+        </w:rPr>
+      </w:pPr>
+      <w:r>
+        <w:rPr>
+          <w:rtl w:val="0"/>
+        </w:rPr>
+        <w:t xml:space="preserve">We then repeat this for (expression) using (“;”)</w:t>
+      </w:r>
+    </w:p>
+    <w:p>
+      <w:pPr>
+        <w:numPr>
+          <w:ilvl w:val="0"/>
+          <w:numId w:val="6"/>
+        </w:numPr>
+        <w:ind w:left="720" w:hanging="360"/>
+        <w:rPr>
+          <w:u w:val="none"/>
+        </w:rPr>
+      </w:pPr>
+      <w:r>
+        <w:rPr>
+          <w:rtl w:val="0"/>
+        </w:rPr>
+        <w:t xml:space="preserve">Then we can push_back all off the tokens and call the test using procedure_Print passing in the token and location variables</w:t>
+      </w:r>
+    </w:p>
+    <w:p>
+      <w:pPr>
+        <w:numPr>
+          <w:ilvl w:val="0"/>
+          <w:numId w:val="6"/>
+        </w:numPr>
+        <w:ind w:left="720" w:hanging="360"/>
+        <w:rPr>
+          <w:u w:val="none"/>
+        </w:rPr>
+      </w:pPr>
+      <w:r>
+        <w:rPr>
+          <w:rtl w:val="0"/>
+        </w:rPr>
+        <w:t xml:space="preserve">We can then output if the test failed or passed</w:t>
       </w:r>
     </w:p>
     <w:p>
@@ -330,19 +546,179 @@
     </w:p>
     <w:p>
       <w:pPr>
-        <w:rPr/>
-      </w:pPr>
-      <w:r>
-        <w:rPr>
-          <w:rtl w:val="0"/>
-        </w:rPr>
+        <w:numPr>
+          <w:ilvl w:val="0"/>
+          <w:numId w:val="3"/>
+        </w:numPr>
+        <w:ind w:left="720" w:hanging="360"/>
+        <w:rPr>
+          <w:u w:val="none"/>
+        </w:rPr>
+      </w:pPr>
+      <w:r>
+        <w:rPr>
+          <w:rtl w:val="0"/>
+        </w:rPr>
+        <w:t xml:space="preserve">Return returns true if it returns return &lt;expression&gt; ; </w:t>
+      </w:r>
+    </w:p>
+    <w:p>
+      <w:pPr>
+        <w:numPr>
+          <w:ilvl w:val="0"/>
+          <w:numId w:val="3"/>
+        </w:numPr>
+        <w:ind w:left="720" w:hanging="360"/>
+        <w:rPr>
+          <w:u w:val="none"/>
+        </w:rPr>
+      </w:pPr>
+      <w:r>
+        <w:rPr>
+          <w:rtl w:val="0"/>
+        </w:rPr>
+        <w:t xml:space="preserve">So in order to test this, lets test if it works properly first and foremost, just using a vector with “return” and “;”</w:t>
+      </w:r>
+    </w:p>
+    <w:p>
+      <w:pPr>
+        <w:numPr>
+          <w:ilvl w:val="0"/>
+          <w:numId w:val="3"/>
+        </w:numPr>
+        <w:ind w:left="720" w:hanging="360"/>
+        <w:rPr>
+          <w:u w:val="none"/>
+        </w:rPr>
+      </w:pPr>
+      <w:r>
+        <w:rPr>
+          <w:rtl w:val="0"/>
+        </w:rPr>
+        <w:t xml:space="preserve">this function creates a vector of token 323 called all_tokens to store the following tokens:</w:t>
+      </w:r>
+    </w:p>
+    <w:p>
+      <w:pPr>
+        <w:numPr>
+          <w:ilvl w:val="1"/>
+          <w:numId w:val="3"/>
+        </w:numPr>
+        <w:ind w:left="1440" w:hanging="360"/>
+        <w:rPr>
+          <w:u w:val="none"/>
+        </w:rPr>
+      </w:pPr>
+      <w:r>
+        <w:rPr>
+          <w:rtl w:val="0"/>
+        </w:rPr>
+        <w:t xml:space="preserve">return_token which contains the value “return” pushed by lexeme_update identified by the qualifier “Keyword” in token_upd</w:t>
+      </w:r>
+      <w:r>
+        <w:rPr>
+          <w:rtl w:val="0"/>
+        </w:rPr>
+      </w:r>
+    </w:p>
+    <w:p>
+      <w:pPr>
+        <w:numPr>
+          <w:ilvl w:val="1"/>
+          <w:numId w:val="3"/>
+        </w:numPr>
+        <w:ind w:left="1440" w:hanging="360"/>
+        <w:rPr>
+          <w:u w:val="none"/>
+        </w:rPr>
+      </w:pPr>
+      <w:r>
+        <w:rPr>
+          <w:rtl w:val="0"/>
+        </w:rPr>
+        <w:t xml:space="preserve">ate</w:t>
+      </w:r>
+    </w:p>
+    <w:p>
+      <w:pPr>
+        <w:numPr>
+          <w:ilvl w:val="1"/>
+          <w:numId w:val="3"/>
+        </w:numPr>
+        <w:ind w:left="1440" w:hanging="360"/>
+        <w:rPr>
+          <w:u w:val="none"/>
+        </w:rPr>
+      </w:pPr>
+      <w:r>
+        <w:rPr>
+          <w:rtl w:val="0"/>
+        </w:rPr>
+        <w:t xml:space="preserve">semicolon_token which contains the value “;” pushed by lexeme_update identified by the qualifier “Operator” in token_update</w:t>
+      </w:r>
+    </w:p>
+    <w:p>
+      <w:pPr>
+        <w:numPr>
+          <w:ilvl w:val="0"/>
+          <w:numId w:val="3"/>
+        </w:numPr>
+        <w:ind w:left="720" w:hanging="360"/>
+        <w:rPr>
+          <w:u w:val="none"/>
+        </w:rPr>
+      </w:pPr>
+      <w:r>
+        <w:rPr>
+          <w:rtl w:val="0"/>
+        </w:rPr>
+        <w:t xml:space="preserve">The vector all_tokens stores the previous token values</w:t>
+      </w:r>
+    </w:p>
+    <w:p>
+      <w:pPr>
+        <w:numPr>
+          <w:ilvl w:val="0"/>
+          <w:numId w:val="3"/>
+        </w:numPr>
+        <w:ind w:left="720" w:hanging="360"/>
+        <w:rPr>
+          <w:u w:val="none"/>
+        </w:rPr>
+      </w:pPr>
+      <w:r>
+        <w:rPr>
+          <w:rtl w:val="0"/>
+        </w:rPr>
+        <w:t xml:space="preserve">The function then checks whether the values are stored properly by calling procedure_Return(all_tokens, loc)</w:t>
+      </w:r>
+    </w:p>
+    <w:p>
+      <w:pPr>
+        <w:numPr>
+          <w:ilvl w:val="0"/>
+          <w:numId w:val="3"/>
+        </w:numPr>
+        <w:ind w:left="720" w:hanging="360"/>
+        <w:rPr>
+          <w:u w:val="none"/>
+        </w:rPr>
+      </w:pPr>
+      <w:r>
+        <w:rPr>
+          <w:rtl w:val="0"/>
+        </w:rPr>
+        <w:t xml:space="preserve">If the value returns true, we print out the message “Test passed: …” etc, and the same for if the test fails, we print “Test failed:..” etc.</w:t>
       </w:r>
     </w:p>
     <w:p>
       <w:pPr>
         <w:pStyle w:val="Heading2"/>
         <w:keepNext w:val="0"/>
-        <w:rPr/>
+        <w:rPr>
+          <w:sz w:val="24"/>
+          <w:szCs w:val="24"/>
+        </w:rPr>
       </w:pPr>
       <w:bookmarkStart w:colFirst="0" w:colLast="0" w:name="_heading=h.8nfi10fl5pff" w:id="13"/>
       <w:bookmarkEnd w:id="13"/>
@@ -352,19 +728,6 @@
         </w:rPr>
         <w:t xml:space="preserve">R18 &lt;If&gt;</w:t>
       </w:r>
-    </w:p>
-    <w:p>
-      <w:pPr>
-        <w:numPr>
-          <w:ilvl w:val="0"/>
-          <w:numId w:val="2"/>
-        </w:numPr>
-        <w:ind w:left="720" w:hanging="360"/>
-        <w:rPr>
-          <w:sz w:val="24"/>
-          <w:szCs w:val="24"/>
-        </w:rPr>
-      </w:pPr>
       <w:r>
         <w:rPr>
           <w:sz w:val="24"/>
@@ -378,7 +741,7 @@
       <w:pPr>
         <w:numPr>
           <w:ilvl w:val="0"/>
-          <w:numId w:val="2"/>
+          <w:numId w:val="4"/>
         </w:numPr>
         <w:ind w:left="720" w:hanging="360"/>
         <w:rPr>
@@ -399,7 +762,7 @@
       <w:pPr>
         <w:numPr>
           <w:ilvl w:val="1"/>
-          <w:numId w:val="2"/>
+          <w:numId w:val="4"/>
         </w:numPr>
         <w:ind w:left="1440" w:hanging="360"/>
         <w:rPr>
@@ -420,7 +783,7 @@
       <w:pPr>
         <w:numPr>
           <w:ilvl w:val="1"/>
-          <w:numId w:val="2"/>
+          <w:numId w:val="4"/>
         </w:numPr>
         <w:ind w:left="1440" w:hanging="360"/>
         <w:rPr>
@@ -441,7 +804,7 @@
       <w:pPr>
         <w:numPr>
           <w:ilvl w:val="0"/>
-          <w:numId w:val="2"/>
+          <w:numId w:val="4"/>
         </w:numPr>
         <w:ind w:left="720" w:hanging="360"/>
         <w:rPr>
@@ -462,7 +825,7 @@
       <w:pPr>
         <w:numPr>
           <w:ilvl w:val="1"/>
-          <w:numId w:val="2"/>
+          <w:numId w:val="4"/>
         </w:numPr>
         <w:ind w:left="1440" w:hanging="360"/>
         <w:rPr>
@@ -483,7 +846,7 @@
       <w:pPr>
         <w:numPr>
           <w:ilvl w:val="1"/>
-          <w:numId w:val="2"/>
+          <w:numId w:val="4"/>
         </w:numPr>
         <w:ind w:left="1440" w:hanging="360"/>
         <w:rPr>
@@ -504,7 +867,7 @@
       <w:pPr>
         <w:numPr>
           <w:ilvl w:val="0"/>
-          <w:numId w:val="2"/>
+          <w:numId w:val="4"/>
         </w:numPr>
         <w:ind w:left="720" w:hanging="360"/>
         <w:rPr>
@@ -540,7 +903,10 @@
       <w:pPr>
         <w:pStyle w:val="Heading2"/>
         <w:keepNext w:val="0"/>
-        <w:rPr/>
+        <w:rPr>
+          <w:sz w:val="24"/>
+          <w:szCs w:val="24"/>
+        </w:rPr>
       </w:pPr>
       <w:bookmarkStart w:colFirst="0" w:colLast="0" w:name="_heading=h.q3f4tgz8smcn" w:id="14"/>
       <w:bookmarkEnd w:id="14"/>
@@ -548,17 +914,123 @@
         <w:rPr>
           <w:rtl w:val="0"/>
         </w:rPr>
-        <w:t xml:space="preserve">R17 &lt;Assign&gt;</w:t>
-      </w:r>
-    </w:p>
-    <w:p>
-      <w:pPr>
-        <w:rPr/>
-      </w:pPr>
-      <w:r>
-        <w:rPr>
-          <w:rtl w:val="0"/>
-        </w:rPr>
+        <w:t xml:space="preserve">R17 &lt;Assign&gt; </w:t>
+      </w:r>
+      <w:r>
+        <w:rPr>
+          <w:sz w:val="24"/>
+          <w:szCs w:val="24"/>
+          <w:rtl w:val="0"/>
+        </w:rPr>
+        <w:t xml:space="preserve">The output from this rule is “&lt;Identifier&gt; = &lt;Expression&gt;;”</w:t>
+      </w:r>
+    </w:p>
+    <w:p>
+      <w:pPr>
+        <w:numPr>
+          <w:ilvl w:val="0"/>
+          <w:numId w:val="8"/>
+        </w:numPr>
+        <w:ind w:left="720" w:hanging="360"/>
+        <w:rPr>
+          <w:sz w:val="24"/>
+          <w:szCs w:val="24"/>
+        </w:rPr>
+      </w:pPr>
+      <w:r>
+        <w:rPr>
+          <w:sz w:val="24"/>
+          <w:szCs w:val="24"/>
+          <w:rtl w:val="0"/>
+        </w:rPr>
+        <w:t xml:space="preserve">The &lt;Assign&gt; function returns a bool expression “return_holder” which is true when there is an output string pushed back into the list of &lt;Identifier&gt; = &lt;Expression&gt;.</w:t>
+      </w:r>
+    </w:p>
+    <w:p>
+      <w:pPr>
+        <w:numPr>
+          <w:ilvl w:val="0"/>
+          <w:numId w:val="8"/>
+        </w:numPr>
+        <w:ind w:left="720" w:hanging="360"/>
+        <w:rPr>
+          <w:sz w:val="24"/>
+          <w:szCs w:val="24"/>
+        </w:rPr>
+      </w:pPr>
+      <w:r>
+        <w:rPr>
+          <w:sz w:val="24"/>
+          <w:szCs w:val="24"/>
+          <w:rtl w:val="0"/>
+        </w:rPr>
+        <w:t xml:space="preserve">The input is the location of the reading token and the all_tokens vector made up of token_323 variables.</w:t>
+      </w:r>
+    </w:p>
+    <w:p>
+      <w:pPr>
+        <w:numPr>
+          <w:ilvl w:val="0"/>
+          <w:numId w:val="8"/>
+        </w:numPr>
+        <w:ind w:left="720" w:hanging="360"/>
+        <w:rPr>
+          <w:sz w:val="24"/>
+          <w:szCs w:val="24"/>
+          <w:u w:val="none"/>
+        </w:rPr>
+      </w:pPr>
+      <w:r>
+        <w:rPr>
+          <w:sz w:val="24"/>
+          <w:szCs w:val="24"/>
+          <w:rtl w:val="0"/>
+        </w:rPr>
+        <w:t xml:space="preserve">This can be tested by creating a vector of token_323 variables and seeing if true is returned when there is no lexeme in the token_holder that contains “;”, an Expression, or both.</w:t>
+      </w:r>
+    </w:p>
+    <w:p>
+      <w:pPr>
+        <w:numPr>
+          <w:ilvl w:val="0"/>
+          <w:numId w:val="8"/>
+        </w:numPr>
+        <w:ind w:left="720" w:hanging="360"/>
+        <w:rPr>
+          <w:sz w:val="24"/>
+          <w:szCs w:val="24"/>
+          <w:u w:val="none"/>
+        </w:rPr>
+      </w:pPr>
+      <w:r>
+        <w:rPr>
+          <w:sz w:val="24"/>
+          <w:szCs w:val="24"/>
+          <w:rtl w:val="0"/>
+        </w:rPr>
+        <w:t xml:space="preserve">The expected output is true when there is a ; and Expression and a false when there is not.</w:t>
+      </w:r>
+    </w:p>
+    <w:p>
+      <w:pPr>
+        <w:numPr>
+          <w:ilvl w:val="0"/>
+          <w:numId w:val="8"/>
+        </w:numPr>
+        <w:ind w:left="720" w:hanging="360"/>
+        <w:rPr>
+          <w:sz w:val="24"/>
+          <w:szCs w:val="24"/>
+          <w:u w:val="none"/>
+        </w:rPr>
+      </w:pPr>
+      <w:r>
+        <w:rPr>
+          <w:sz w:val="24"/>
+          <w:szCs w:val="24"/>
+          <w:rtl w:val="0"/>
+        </w:rPr>
+        <w:t xml:space="preserve">If the return value is true, the statement “Test Passed:...” is printed out, whereas if false is returned, “Test Failed:...” is printed out.</w:t>
       </w:r>
     </w:p>
     <w:p>
@@ -578,12 +1050,125 @@
     </w:p>
     <w:p>
       <w:pPr>
-        <w:rPr/>
-      </w:pPr>
-      <w:r>
-        <w:rPr>
-          <w:rtl w:val="0"/>
-        </w:rPr>
+        <w:numPr>
+          <w:ilvl w:val="0"/>
+          <w:numId w:val="7"/>
+        </w:numPr>
+        <w:ind w:left="720" w:hanging="360"/>
+        <w:rPr>
+          <w:u w:val="none"/>
+        </w:rPr>
+      </w:pPr>
+      <w:r>
+        <w:rPr>
+          <w:rtl w:val="0"/>
+        </w:rPr>
+        <w:t xml:space="preserve">Compound returns true when it returns a statement list</w:t>
+      </w:r>
+    </w:p>
+    <w:p>
+      <w:pPr>
+        <w:numPr>
+          <w:ilvl w:val="0"/>
+          <w:numId w:val="7"/>
+        </w:numPr>
+        <w:ind w:left="720" w:hanging="360"/>
+      </w:pPr>
+      <w:r>
+        <w:rPr>
+          <w:rtl w:val="0"/>
+        </w:rPr>
+        <w:t xml:space="preserve">So in order to test this, let’s declare a statement list using some token_323 variables.</w:t>
+      </w:r>
+    </w:p>
+    <w:p>
+      <w:pPr>
+        <w:numPr>
+          <w:ilvl w:val="0"/>
+          <w:numId w:val="7"/>
+        </w:numPr>
+        <w:ind w:left="720" w:hanging="360"/>
+        <w:rPr>
+          <w:u w:val="none"/>
+        </w:rPr>
+      </w:pPr>
+      <w:r>
+        <w:rPr>
+          <w:rtl w:val="0"/>
+        </w:rPr>
+        <w:t xml:space="preserve">We can use the built in functionality of a token list to update the token and lexme variables respectively. We can also pass in any types of variables such as Keyword, int, Identifier, x, Delimiter, etc.</w:t>
+      </w:r>
+    </w:p>
+    <w:p>
+      <w:pPr>
+        <w:numPr>
+          <w:ilvl w:val="0"/>
+          <w:numId w:val="7"/>
+        </w:numPr>
+        <w:ind w:left="720" w:hanging="360"/>
+        <w:rPr>
+          <w:u w:val="none"/>
+        </w:rPr>
+      </w:pPr>
+      <w:r>
+        <w:rPr>
+          <w:rtl w:val="0"/>
+        </w:rPr>
+        <w:t xml:space="preserve">After that we will then store these tokens in the vector&lt;token_323&gt; list using the push_back() function.</w:t>
+      </w:r>
+    </w:p>
+    <w:p>
+      <w:pPr>
+        <w:numPr>
+          <w:ilvl w:val="0"/>
+          <w:numId w:val="7"/>
+        </w:numPr>
+        <w:ind w:left="720" w:hanging="360"/>
+        <w:rPr>
+          <w:u w:val="none"/>
+        </w:rPr>
+      </w:pPr>
+      <w:r>
+        <w:rPr>
+          <w:rtl w:val="0"/>
+        </w:rPr>
+        <w:t xml:space="preserve">We can then initialize a location variable which holds the current location of the values.</w:t>
+      </w:r>
+    </w:p>
+    <w:p>
+      <w:pPr>
+        <w:numPr>
+          <w:ilvl w:val="0"/>
+          <w:numId w:val="7"/>
+        </w:numPr>
+        <w:ind w:left="720" w:hanging="360"/>
+        <w:rPr>
+          <w:u w:val="none"/>
+        </w:rPr>
+      </w:pPr>
+      <w:r>
+        <w:rPr>
+          <w:rtl w:val="0"/>
+        </w:rPr>
+        <w:t xml:space="preserve">If everything goes well, we can call the function and pass in the vector&lt;token_323&gt; list and location variable.</w:t>
+      </w:r>
+    </w:p>
+    <w:p>
+      <w:pPr>
+        <w:numPr>
+          <w:ilvl w:val="0"/>
+          <w:numId w:val="7"/>
+        </w:numPr>
+        <w:ind w:left="720" w:hanging="360"/>
+        <w:rPr>
+          <w:u w:val="none"/>
+        </w:rPr>
+      </w:pPr>
+      <w:r>
+        <w:rPr>
+          <w:rtl w:val="0"/>
+        </w:rPr>
+        <w:t xml:space="preserve">Then simply just return true if the output is true and return false when the output is false.</w:t>
       </w:r>
     </w:p>
     <w:p>
@@ -653,6 +1238,111 @@
     </w:p>
     <w:p>
       <w:pPr>
+        <w:numPr>
+          <w:ilvl w:val="0"/>
+          <w:numId w:val="3"/>
+        </w:numPr>
+        <w:ind w:left="720" w:hanging="360"/>
+      </w:pPr>
+      <w:r>
+        <w:rPr>
+          <w:rtl w:val="0"/>
+        </w:rPr>
+        <w:t xml:space="preserve">&lt;IDs&gt; outputs &lt;Identifier&gt; and &lt;IDs&gt;</w:t>
+      </w:r>
+    </w:p>
+    <w:p>
+      <w:pPr>
+        <w:numPr>
+          <w:ilvl w:val="0"/>
+          <w:numId w:val="3"/>
+        </w:numPr>
+        <w:ind w:left="720" w:hanging="360"/>
+      </w:pPr>
+      <w:r>
+        <w:rPr>
+          <w:rtl w:val="0"/>
+        </w:rPr>
+        <w:t xml:space="preserve">So in order to test this, lets test if it works by making sure it takes some identifier string “a,b,c”.</w:t>
+      </w:r>
+    </w:p>
+    <w:p>
+      <w:pPr>
+        <w:numPr>
+          <w:ilvl w:val="0"/>
+          <w:numId w:val="3"/>
+        </w:numPr>
+        <w:ind w:left="720" w:hanging="360"/>
+      </w:pPr>
+      <w:r>
+        <w:rPr>
+          <w:rtl w:val="0"/>
+        </w:rPr>
+        <w:t xml:space="preserve">In order to test this, this test function creates a vector of token 323 called all_tokens to store the following tokens:</w:t>
+      </w:r>
+    </w:p>
+    <w:p>
+      <w:pPr>
+        <w:numPr>
+          <w:ilvl w:val="1"/>
+          <w:numId w:val="3"/>
+        </w:numPr>
+        <w:ind w:left="1440" w:hanging="360"/>
+      </w:pPr>
+      <w:r>
+        <w:rPr>
+          <w:rtl w:val="0"/>
+        </w:rPr>
+        <w:t xml:space="preserve">ids_token which contains the value “a,b,c” pushed by lexeme_update identified by the qualifier “IDs” in token_update</w:t>
+      </w:r>
+    </w:p>
+    <w:p>
+      <w:pPr>
+        <w:numPr>
+          <w:ilvl w:val="0"/>
+          <w:numId w:val="3"/>
+        </w:numPr>
+        <w:ind w:left="720" w:hanging="360"/>
+      </w:pPr>
+      <w:r>
+        <w:rPr>
+          <w:rtl w:val="0"/>
+        </w:rPr>
+        <w:t xml:space="preserve">The vector all_tokens stores the previous token values</w:t>
+      </w:r>
+    </w:p>
+    <w:p>
+      <w:pPr>
+        <w:numPr>
+          <w:ilvl w:val="0"/>
+          <w:numId w:val="3"/>
+        </w:numPr>
+        <w:ind w:left="720" w:hanging="360"/>
+      </w:pPr>
+      <w:r>
+        <w:rPr>
+          <w:rtl w:val="0"/>
+        </w:rPr>
+        <w:t xml:space="preserve">The function then checks whether the values are stored properly by calling procedure_IDs(all_tokens, loc)</w:t>
+      </w:r>
+    </w:p>
+    <w:p>
+      <w:pPr>
+        <w:numPr>
+          <w:ilvl w:val="0"/>
+          <w:numId w:val="3"/>
+        </w:numPr>
+        <w:ind w:left="720" w:hanging="360"/>
+      </w:pPr>
+      <w:r>
+        <w:rPr>
+          <w:rtl w:val="0"/>
+        </w:rPr>
+        <w:t xml:space="preserve">If the value returns true, we print out the message “Test passed: …” etc, and the same for if the test fails, we print “Test failed:..” etc.</w:t>
+      </w:r>
+    </w:p>
+    <w:p>
+      <w:pPr>
         <w:rPr/>
       </w:pPr>
       <w:r>
@@ -680,7 +1370,7 @@
       <w:pPr>
         <w:numPr>
           <w:ilvl w:val="0"/>
-          <w:numId w:val="2"/>
+          <w:numId w:val="4"/>
         </w:numPr>
         <w:ind w:left="720" w:hanging="360"/>
         <w:rPr>
@@ -701,7 +1391,7 @@
       <w:pPr>
         <w:numPr>
           <w:ilvl w:val="0"/>
-          <w:numId w:val="2"/>
+          <w:numId w:val="4"/>
         </w:numPr>
         <w:ind w:left="720" w:hanging="360"/>
         <w:rPr>
@@ -722,7 +1412,7 @@
       <w:pPr>
         <w:numPr>
           <w:ilvl w:val="1"/>
-          <w:numId w:val="2"/>
+          <w:numId w:val="4"/>
         </w:numPr>
         <w:ind w:left="1440" w:hanging="360"/>
         <w:rPr>
@@ -743,7 +1433,7 @@
       <w:pPr>
         <w:numPr>
           <w:ilvl w:val="1"/>
-          <w:numId w:val="2"/>
+          <w:numId w:val="4"/>
         </w:numPr>
         <w:ind w:left="1440" w:hanging="360"/>
         <w:rPr>
@@ -764,7 +1454,7 @@
       <w:pPr>
         <w:numPr>
           <w:ilvl w:val="0"/>
-          <w:numId w:val="2"/>
+          <w:numId w:val="4"/>
         </w:numPr>
         <w:ind w:left="720" w:hanging="360"/>
         <w:rPr>
@@ -833,12 +1523,105 @@
     </w:p>
     <w:p>
       <w:pPr>
-        <w:rPr/>
-      </w:pPr>
-      <w:r>
-        <w:rPr>
-          <w:rtl w:val="0"/>
-        </w:rPr>
+        <w:rPr>
+          <w:sz w:val="24"/>
+          <w:szCs w:val="24"/>
+        </w:rPr>
+      </w:pPr>
+      <w:r>
+        <w:rPr>
+          <w:sz w:val="24"/>
+          <w:szCs w:val="24"/>
+          <w:rtl w:val="0"/>
+        </w:rPr>
+        <w:t xml:space="preserve">The output for &lt;Opt Declaration List&gt; is either a &lt;Declaration List&gt; or &lt;Empty&gt;</w:t>
+      </w:r>
+    </w:p>
+    <w:p>
+      <w:pPr>
+        <w:numPr>
+          <w:ilvl w:val="0"/>
+          <w:numId w:val="5"/>
+        </w:numPr>
+        <w:ind w:left="720" w:hanging="360"/>
+        <w:rPr>
+          <w:sz w:val="24"/>
+          <w:szCs w:val="24"/>
+          <w:u w:val="none"/>
+        </w:rPr>
+      </w:pPr>
+      <w:r>
+        <w:rPr>
+          <w:sz w:val="24"/>
+          <w:szCs w:val="24"/>
+          <w:rtl w:val="0"/>
+        </w:rPr>
+        <w:t xml:space="preserve">If the function procedure_Declaration_List returns true, then the function results in pushing back the output string into the all_tokens vector or into an Empty one otherwise.</w:t>
+      </w:r>
+    </w:p>
+    <w:p>
+      <w:pPr>
+        <w:numPr>
+          <w:ilvl w:val="0"/>
+          <w:numId w:val="5"/>
+        </w:numPr>
+        <w:ind w:left="720" w:hanging="360"/>
+        <w:rPr>
+          <w:sz w:val="24"/>
+          <w:szCs w:val="24"/>
+          <w:u w:val="none"/>
+        </w:rPr>
+      </w:pPr>
+      <w:r>
+        <w:rPr>
+          <w:sz w:val="24"/>
+          <w:szCs w:val="24"/>
+          <w:rtl w:val="0"/>
+        </w:rPr>
+        <w:t xml:space="preserve">The input for the &lt;Opt Declaration List&gt; is a vector of token_323 variables and loc.</w:t>
+      </w:r>
+    </w:p>
+    <w:p>
+      <w:pPr>
+        <w:numPr>
+          <w:ilvl w:val="0"/>
+          <w:numId w:val="5"/>
+        </w:numPr>
+        <w:ind w:left="720" w:hanging="360"/>
+        <w:rPr>
+          <w:sz w:val="24"/>
+          <w:szCs w:val="24"/>
+          <w:u w:val="none"/>
+        </w:rPr>
+      </w:pPr>
+      <w:r>
+        <w:rPr>
+          <w:sz w:val="24"/>
+          <w:szCs w:val="24"/>
+          <w:rtl w:val="0"/>
+        </w:rPr>
+        <w:t xml:space="preserve">To test this, the test function creates a vector comprised of token_323 variable with and without the necessary lexeme or other requirements and seeing if it returns the proper value. True is returned for an appropriate string and False for an incorrect one.</w:t>
+      </w:r>
+    </w:p>
+    <w:p>
+      <w:pPr>
+        <w:numPr>
+          <w:ilvl w:val="0"/>
+          <w:numId w:val="5"/>
+        </w:numPr>
+        <w:ind w:left="720" w:hanging="360"/>
+        <w:rPr>
+          <w:sz w:val="24"/>
+          <w:szCs w:val="24"/>
+        </w:rPr>
+      </w:pPr>
+      <w:r>
+        <w:rPr>
+          <w:sz w:val="24"/>
+          <w:szCs w:val="24"/>
+          <w:rtl w:val="0"/>
+        </w:rPr>
+        <w:t xml:space="preserve">If the return value is true, the statement “Test Passed” is printed out, whereas if false is returned, “Test Failed” is printed out.</w:t>
       </w:r>
     </w:p>
     <w:p>
@@ -858,6 +1641,111 @@
     </w:p>
     <w:p>
       <w:pPr>
+        <w:numPr>
+          <w:ilvl w:val="0"/>
+          <w:numId w:val="7"/>
+        </w:numPr>
+        <w:ind w:left="720" w:hanging="360"/>
+      </w:pPr>
+      <w:r>
+        <w:rPr>
+          <w:rtl w:val="0"/>
+        </w:rPr>
+        <w:t xml:space="preserve">Body returns true when it returns a statement list</w:t>
+      </w:r>
+    </w:p>
+    <w:p>
+      <w:pPr>
+        <w:numPr>
+          <w:ilvl w:val="0"/>
+          <w:numId w:val="7"/>
+        </w:numPr>
+        <w:ind w:left="720" w:hanging="360"/>
+      </w:pPr>
+      <w:r>
+        <w:rPr>
+          <w:rtl w:val="0"/>
+        </w:rPr>
+        <w:t xml:space="preserve">So in order to test this, let’s declare a statement list using some token_323 variables.</w:t>
+      </w:r>
+    </w:p>
+    <w:p>
+      <w:pPr>
+        <w:numPr>
+          <w:ilvl w:val="0"/>
+          <w:numId w:val="7"/>
+        </w:numPr>
+        <w:ind w:left="720" w:hanging="360"/>
+      </w:pPr>
+      <w:r>
+        <w:rPr>
+          <w:rtl w:val="0"/>
+        </w:rPr>
+        <w:t xml:space="preserve">We can use the built in functionality of a token list to update the token and lexme variables respectively. We can also pass in any types of variables such as Keyword, int, Identifier, x, Delimiter, etc.</w:t>
+      </w:r>
+    </w:p>
+    <w:p>
+      <w:pPr>
+        <w:numPr>
+          <w:ilvl w:val="0"/>
+          <w:numId w:val="7"/>
+        </w:numPr>
+        <w:ind w:left="720" w:hanging="360"/>
+      </w:pPr>
+      <w:r>
+        <w:rPr>
+          <w:rtl w:val="0"/>
+        </w:rPr>
+        <w:t xml:space="preserve">After that we will then store these tokens in the vector&lt;token_323&gt; list using the push_back() function.</w:t>
+      </w:r>
+    </w:p>
+    <w:p>
+      <w:pPr>
+        <w:numPr>
+          <w:ilvl w:val="0"/>
+          <w:numId w:val="7"/>
+        </w:numPr>
+        <w:ind w:left="720" w:hanging="360"/>
+      </w:pPr>
+      <w:r>
+        <w:rPr>
+          <w:rtl w:val="0"/>
+        </w:rPr>
+        <w:t xml:space="preserve">We can then initialize a location variable which holds the current location of the values.</w:t>
+      </w:r>
+    </w:p>
+    <w:p>
+      <w:pPr>
+        <w:numPr>
+          <w:ilvl w:val="0"/>
+          <w:numId w:val="7"/>
+        </w:numPr>
+        <w:ind w:left="720" w:hanging="360"/>
+      </w:pPr>
+      <w:r>
+        <w:rPr>
+          <w:rtl w:val="0"/>
+        </w:rPr>
+        <w:t xml:space="preserve">If everything goes well, we can call the function and pass in the vector&lt;token_323&gt; list and location variable.</w:t>
+      </w:r>
+    </w:p>
+    <w:p>
+      <w:pPr>
+        <w:numPr>
+          <w:ilvl w:val="0"/>
+          <w:numId w:val="7"/>
+        </w:numPr>
+        <w:ind w:left="720" w:hanging="360"/>
+      </w:pPr>
+      <w:r>
+        <w:rPr>
+          <w:rtl w:val="0"/>
+        </w:rPr>
+        <w:t xml:space="preserve">Then simply just return true if the output is true and return false when the output is false.</w:t>
+      </w:r>
+    </w:p>
+    <w:p>
+      <w:pPr>
         <w:rPr/>
       </w:pPr>
       <w:r>
@@ -1122,7 +2010,7 @@
       <w:pPr>
         <w:numPr>
           <w:ilvl w:val="0"/>
-          <w:numId w:val="2"/>
+          <w:numId w:val="4"/>
         </w:numPr>
         <w:ind w:left="720" w:hanging="360"/>
         <w:rPr>
@@ -1143,7 +2031,7 @@
       <w:pPr>
         <w:numPr>
           <w:ilvl w:val="0"/>
-          <w:numId w:val="2"/>
+          <w:numId w:val="4"/>
         </w:numPr>
         <w:ind w:left="720" w:hanging="360"/>
         <w:rPr>
@@ -1165,7 +2053,7 @@
       <w:pPr>
         <w:numPr>
           <w:ilvl w:val="1"/>
-          <w:numId w:val="2"/>
+          <w:numId w:val="4"/>
         </w:numPr>
         <w:ind w:left="1440" w:hanging="360"/>
         <w:rPr>
@@ -1187,7 +2075,7 @@
       <w:pPr>
         <w:numPr>
           <w:ilvl w:val="1"/>
-          <w:numId w:val="2"/>
+          <w:numId w:val="4"/>
         </w:numPr>
         <w:ind w:left="1440" w:hanging="360"/>
         <w:rPr>
@@ -1209,7 +2097,7 @@
       <w:pPr>
         <w:numPr>
           <w:ilvl w:val="0"/>
-          <w:numId w:val="2"/>
+          <w:numId w:val="4"/>
         </w:numPr>
         <w:ind w:left="720" w:hanging="360"/>
         <w:rPr>
@@ -1231,7 +2119,7 @@
       <w:pPr>
         <w:numPr>
           <w:ilvl w:val="1"/>
-          <w:numId w:val="2"/>
+          <w:numId w:val="4"/>
         </w:numPr>
         <w:ind w:left="1440" w:hanging="360"/>
         <w:rPr>
@@ -1253,7 +2141,7 @@
       <w:pPr>
         <w:numPr>
           <w:ilvl w:val="1"/>
-          <w:numId w:val="2"/>
+          <w:numId w:val="4"/>
         </w:numPr>
         <w:ind w:left="1440" w:hanging="360"/>
         <w:rPr>
@@ -1275,7 +2163,7 @@
       <w:pPr>
         <w:numPr>
           <w:ilvl w:val="0"/>
-          <w:numId w:val="2"/>
+          <w:numId w:val="4"/>
         </w:numPr>
         <w:ind w:left="720" w:hanging="360"/>
         <w:rPr>
@@ -1391,16 +2279,6 @@
           <w:rtl w:val="0"/>
         </w:rPr>
         <w:t xml:space="preserve">R1 &lt;Rat20F&gt;</w:t>
-      </w:r>
-    </w:p>
-    <w:p>
-      <w:pPr>
-        <w:rPr/>
-      </w:pPr>
-      <w:r>
-        <w:rPr>
-          <w:rtl w:val="0"/>
-        </w:rPr>
       </w:r>
     </w:p>
     <w:sectPr>
@@ -1634,11 +2512,689 @@
       </w:rPr>
     </w:lvl>
   </w:abstractNum>
+  <w:abstractNum w:abstractNumId="3">
+    <w:lvl w:ilvl="0">
+      <w:start w:val="1"/>
+      <w:numFmt w:val="bullet"/>
+      <w:lvlText w:val="●"/>
+      <w:lvlJc w:val="left"/>
+      <w:pPr>
+        <w:ind w:left="720" w:hanging="360"/>
+      </w:pPr>
+      <w:rPr>
+        <w:u w:val="none"/>
+      </w:rPr>
+    </w:lvl>
+    <w:lvl w:ilvl="1">
+      <w:start w:val="1"/>
+      <w:numFmt w:val="bullet"/>
+      <w:lvlText w:val="○"/>
+      <w:lvlJc w:val="left"/>
+      <w:pPr>
+        <w:ind w:left="1440" w:hanging="360"/>
+      </w:pPr>
+      <w:rPr>
+        <w:u w:val="none"/>
+      </w:rPr>
+    </w:lvl>
+    <w:lvl w:ilvl="2">
+      <w:start w:val="1"/>
+      <w:numFmt w:val="bullet"/>
+      <w:lvlText w:val="■"/>
+      <w:lvlJc w:val="left"/>
+      <w:pPr>
+        <w:ind w:left="2160" w:hanging="360"/>
+      </w:pPr>
+      <w:rPr>
+        <w:u w:val="none"/>
+      </w:rPr>
+    </w:lvl>
+    <w:lvl w:ilvl="3">
+      <w:start w:val="1"/>
+      <w:numFmt w:val="bullet"/>
+      <w:lvlText w:val="●"/>
+      <w:lvlJc w:val="left"/>
+      <w:pPr>
+        <w:ind w:left="2880" w:hanging="360"/>
+      </w:pPr>
+      <w:rPr>
+        <w:u w:val="none"/>
+      </w:rPr>
+    </w:lvl>
+    <w:lvl w:ilvl="4">
+      <w:start w:val="1"/>
+      <w:numFmt w:val="bullet"/>
+      <w:lvlText w:val="○"/>
+      <w:lvlJc w:val="left"/>
+      <w:pPr>
+        <w:ind w:left="3600" w:hanging="360"/>
+      </w:pPr>
+      <w:rPr>
+        <w:u w:val="none"/>
+      </w:rPr>
+    </w:lvl>
+    <w:lvl w:ilvl="5">
+      <w:start w:val="1"/>
+      <w:numFmt w:val="bullet"/>
+      <w:lvlText w:val="■"/>
+      <w:lvlJc w:val="left"/>
+      <w:pPr>
+        <w:ind w:left="4320" w:hanging="360"/>
+      </w:pPr>
+      <w:rPr>
+        <w:u w:val="none"/>
+      </w:rPr>
+    </w:lvl>
+    <w:lvl w:ilvl="6">
+      <w:start w:val="1"/>
+      <w:numFmt w:val="bullet"/>
+      <w:lvlText w:val="●"/>
+      <w:lvlJc w:val="left"/>
+      <w:pPr>
+        <w:ind w:left="5040" w:hanging="360"/>
+      </w:pPr>
+      <w:rPr>
+        <w:u w:val="none"/>
+      </w:rPr>
+    </w:lvl>
+    <w:lvl w:ilvl="7">
+      <w:start w:val="1"/>
+      <w:numFmt w:val="bullet"/>
+      <w:lvlText w:val="○"/>
+      <w:lvlJc w:val="left"/>
+      <w:pPr>
+        <w:ind w:left="5760" w:hanging="360"/>
+      </w:pPr>
+      <w:rPr>
+        <w:u w:val="none"/>
+      </w:rPr>
+    </w:lvl>
+    <w:lvl w:ilvl="8">
+      <w:start w:val="1"/>
+      <w:numFmt w:val="bullet"/>
+      <w:lvlText w:val="■"/>
+      <w:lvlJc w:val="left"/>
+      <w:pPr>
+        <w:ind w:left="6480" w:hanging="360"/>
+      </w:pPr>
+      <w:rPr>
+        <w:u w:val="none"/>
+      </w:rPr>
+    </w:lvl>
+  </w:abstractNum>
+  <w:abstractNum w:abstractNumId="4">
+    <w:lvl w:ilvl="0">
+      <w:start w:val="1"/>
+      <w:numFmt w:val="bullet"/>
+      <w:lvlText w:val="●"/>
+      <w:lvlJc w:val="left"/>
+      <w:pPr>
+        <w:ind w:left="720" w:hanging="360"/>
+      </w:pPr>
+      <w:rPr>
+        <w:u w:val="none"/>
+      </w:rPr>
+    </w:lvl>
+    <w:lvl w:ilvl="1">
+      <w:start w:val="1"/>
+      <w:numFmt w:val="bullet"/>
+      <w:lvlText w:val="○"/>
+      <w:lvlJc w:val="left"/>
+      <w:pPr>
+        <w:ind w:left="1440" w:hanging="360"/>
+      </w:pPr>
+      <w:rPr>
+        <w:u w:val="none"/>
+      </w:rPr>
+    </w:lvl>
+    <w:lvl w:ilvl="2">
+      <w:start w:val="1"/>
+      <w:numFmt w:val="bullet"/>
+      <w:lvlText w:val="■"/>
+      <w:lvlJc w:val="left"/>
+      <w:pPr>
+        <w:ind w:left="2160" w:hanging="360"/>
+      </w:pPr>
+      <w:rPr>
+        <w:u w:val="none"/>
+      </w:rPr>
+    </w:lvl>
+    <w:lvl w:ilvl="3">
+      <w:start w:val="1"/>
+      <w:numFmt w:val="bullet"/>
+      <w:lvlText w:val="●"/>
+      <w:lvlJc w:val="left"/>
+      <w:pPr>
+        <w:ind w:left="2880" w:hanging="360"/>
+      </w:pPr>
+      <w:rPr>
+        <w:u w:val="none"/>
+      </w:rPr>
+    </w:lvl>
+    <w:lvl w:ilvl="4">
+      <w:start w:val="1"/>
+      <w:numFmt w:val="bullet"/>
+      <w:lvlText w:val="○"/>
+      <w:lvlJc w:val="left"/>
+      <w:pPr>
+        <w:ind w:left="3600" w:hanging="360"/>
+      </w:pPr>
+      <w:rPr>
+        <w:u w:val="none"/>
+      </w:rPr>
+    </w:lvl>
+    <w:lvl w:ilvl="5">
+      <w:start w:val="1"/>
+      <w:numFmt w:val="bullet"/>
+      <w:lvlText w:val="■"/>
+      <w:lvlJc w:val="left"/>
+      <w:pPr>
+        <w:ind w:left="4320" w:hanging="360"/>
+      </w:pPr>
+      <w:rPr>
+        <w:u w:val="none"/>
+      </w:rPr>
+    </w:lvl>
+    <w:lvl w:ilvl="6">
+      <w:start w:val="1"/>
+      <w:numFmt w:val="bullet"/>
+      <w:lvlText w:val="●"/>
+      <w:lvlJc w:val="left"/>
+      <w:pPr>
+        <w:ind w:left="5040" w:hanging="360"/>
+      </w:pPr>
+      <w:rPr>
+        <w:u w:val="none"/>
+      </w:rPr>
+    </w:lvl>
+    <w:lvl w:ilvl="7">
+      <w:start w:val="1"/>
+      <w:numFmt w:val="bullet"/>
+      <w:lvlText w:val="○"/>
+      <w:lvlJc w:val="left"/>
+      <w:pPr>
+        <w:ind w:left="5760" w:hanging="360"/>
+      </w:pPr>
+      <w:rPr>
+        <w:u w:val="none"/>
+      </w:rPr>
+    </w:lvl>
+    <w:lvl w:ilvl="8">
+      <w:start w:val="1"/>
+      <w:numFmt w:val="bullet"/>
+      <w:lvlText w:val="■"/>
+      <w:lvlJc w:val="left"/>
+      <w:pPr>
+        <w:ind w:left="6480" w:hanging="360"/>
+      </w:pPr>
+      <w:rPr>
+        <w:u w:val="none"/>
+      </w:rPr>
+    </w:lvl>
+  </w:abstractNum>
+  <w:abstractNum w:abstractNumId="5">
+    <w:lvl w:ilvl="0">
+      <w:start w:val="1"/>
+      <w:numFmt w:val="bullet"/>
+      <w:lvlText w:val="●"/>
+      <w:lvlJc w:val="left"/>
+      <w:pPr>
+        <w:ind w:left="720" w:hanging="360"/>
+      </w:pPr>
+      <w:rPr>
+        <w:u w:val="none"/>
+      </w:rPr>
+    </w:lvl>
+    <w:lvl w:ilvl="1">
+      <w:start w:val="1"/>
+      <w:numFmt w:val="bullet"/>
+      <w:lvlText w:val="○"/>
+      <w:lvlJc w:val="left"/>
+      <w:pPr>
+        <w:ind w:left="1440" w:hanging="360"/>
+      </w:pPr>
+      <w:rPr>
+        <w:u w:val="none"/>
+      </w:rPr>
+    </w:lvl>
+    <w:lvl w:ilvl="2">
+      <w:start w:val="1"/>
+      <w:numFmt w:val="bullet"/>
+      <w:lvlText w:val="■"/>
+      <w:lvlJc w:val="left"/>
+      <w:pPr>
+        <w:ind w:left="2160" w:hanging="360"/>
+      </w:pPr>
+      <w:rPr>
+        <w:u w:val="none"/>
+      </w:rPr>
+    </w:lvl>
+    <w:lvl w:ilvl="3">
+      <w:start w:val="1"/>
+      <w:numFmt w:val="bullet"/>
+      <w:lvlText w:val="●"/>
+      <w:lvlJc w:val="left"/>
+      <w:pPr>
+        <w:ind w:left="2880" w:hanging="360"/>
+      </w:pPr>
+      <w:rPr>
+        <w:u w:val="none"/>
+      </w:rPr>
+    </w:lvl>
+    <w:lvl w:ilvl="4">
+      <w:start w:val="1"/>
+      <w:numFmt w:val="bullet"/>
+      <w:lvlText w:val="○"/>
+      <w:lvlJc w:val="left"/>
+      <w:pPr>
+        <w:ind w:left="3600" w:hanging="360"/>
+      </w:pPr>
+      <w:rPr>
+        <w:u w:val="none"/>
+      </w:rPr>
+    </w:lvl>
+    <w:lvl w:ilvl="5">
+      <w:start w:val="1"/>
+      <w:numFmt w:val="bullet"/>
+      <w:lvlText w:val="■"/>
+      <w:lvlJc w:val="left"/>
+      <w:pPr>
+        <w:ind w:left="4320" w:hanging="360"/>
+      </w:pPr>
+      <w:rPr>
+        <w:u w:val="none"/>
+      </w:rPr>
+    </w:lvl>
+    <w:lvl w:ilvl="6">
+      <w:start w:val="1"/>
+      <w:numFmt w:val="bullet"/>
+      <w:lvlText w:val="●"/>
+      <w:lvlJc w:val="left"/>
+      <w:pPr>
+        <w:ind w:left="5040" w:hanging="360"/>
+      </w:pPr>
+      <w:rPr>
+        <w:u w:val="none"/>
+      </w:rPr>
+    </w:lvl>
+    <w:lvl w:ilvl="7">
+      <w:start w:val="1"/>
+      <w:numFmt w:val="bullet"/>
+      <w:lvlText w:val="○"/>
+      <w:lvlJc w:val="left"/>
+      <w:pPr>
+        <w:ind w:left="5760" w:hanging="360"/>
+      </w:pPr>
+      <w:rPr>
+        <w:u w:val="none"/>
+      </w:rPr>
+    </w:lvl>
+    <w:lvl w:ilvl="8">
+      <w:start w:val="1"/>
+      <w:numFmt w:val="bullet"/>
+      <w:lvlText w:val="■"/>
+      <w:lvlJc w:val="left"/>
+      <w:pPr>
+        <w:ind w:left="6480" w:hanging="360"/>
+      </w:pPr>
+      <w:rPr>
+        <w:u w:val="none"/>
+      </w:rPr>
+    </w:lvl>
+  </w:abstractNum>
+  <w:abstractNum w:abstractNumId="6">
+    <w:lvl w:ilvl="0">
+      <w:start w:val="1"/>
+      <w:numFmt w:val="bullet"/>
+      <w:lvlText w:val="●"/>
+      <w:lvlJc w:val="left"/>
+      <w:pPr>
+        <w:ind w:left="720" w:hanging="360"/>
+      </w:pPr>
+      <w:rPr>
+        <w:u w:val="none"/>
+      </w:rPr>
+    </w:lvl>
+    <w:lvl w:ilvl="1">
+      <w:start w:val="1"/>
+      <w:numFmt w:val="bullet"/>
+      <w:lvlText w:val="○"/>
+      <w:lvlJc w:val="left"/>
+      <w:pPr>
+        <w:ind w:left="1440" w:hanging="360"/>
+      </w:pPr>
+      <w:rPr>
+        <w:u w:val="none"/>
+      </w:rPr>
+    </w:lvl>
+    <w:lvl w:ilvl="2">
+      <w:start w:val="1"/>
+      <w:numFmt w:val="bullet"/>
+      <w:lvlText w:val="■"/>
+      <w:lvlJc w:val="left"/>
+      <w:pPr>
+        <w:ind w:left="2160" w:hanging="360"/>
+      </w:pPr>
+      <w:rPr>
+        <w:u w:val="none"/>
+      </w:rPr>
+    </w:lvl>
+    <w:lvl w:ilvl="3">
+      <w:start w:val="1"/>
+      <w:numFmt w:val="bullet"/>
+      <w:lvlText w:val="●"/>
+      <w:lvlJc w:val="left"/>
+      <w:pPr>
+        <w:ind w:left="2880" w:hanging="360"/>
+      </w:pPr>
+      <w:rPr>
+        <w:u w:val="none"/>
+      </w:rPr>
+    </w:lvl>
+    <w:lvl w:ilvl="4">
+      <w:start w:val="1"/>
+      <w:numFmt w:val="bullet"/>
+      <w:lvlText w:val="○"/>
+      <w:lvlJc w:val="left"/>
+      <w:pPr>
+        <w:ind w:left="3600" w:hanging="360"/>
+      </w:pPr>
+      <w:rPr>
+        <w:u w:val="none"/>
+      </w:rPr>
+    </w:lvl>
+    <w:lvl w:ilvl="5">
+      <w:start w:val="1"/>
+      <w:numFmt w:val="bullet"/>
+      <w:lvlText w:val="■"/>
+      <w:lvlJc w:val="left"/>
+      <w:pPr>
+        <w:ind w:left="4320" w:hanging="360"/>
+      </w:pPr>
+      <w:rPr>
+        <w:u w:val="none"/>
+      </w:rPr>
+    </w:lvl>
+    <w:lvl w:ilvl="6">
+      <w:start w:val="1"/>
+      <w:numFmt w:val="bullet"/>
+      <w:lvlText w:val="●"/>
+      <w:lvlJc w:val="left"/>
+      <w:pPr>
+        <w:ind w:left="5040" w:hanging="360"/>
+      </w:pPr>
+      <w:rPr>
+        <w:u w:val="none"/>
+      </w:rPr>
+    </w:lvl>
+    <w:lvl w:ilvl="7">
+      <w:start w:val="1"/>
+      <w:numFmt w:val="bullet"/>
+      <w:lvlText w:val="○"/>
+      <w:lvlJc w:val="left"/>
+      <w:pPr>
+        <w:ind w:left="5760" w:hanging="360"/>
+      </w:pPr>
+      <w:rPr>
+        <w:u w:val="none"/>
+      </w:rPr>
+    </w:lvl>
+    <w:lvl w:ilvl="8">
+      <w:start w:val="1"/>
+      <w:numFmt w:val="bullet"/>
+      <w:lvlText w:val="■"/>
+      <w:lvlJc w:val="left"/>
+      <w:pPr>
+        <w:ind w:left="6480" w:hanging="360"/>
+      </w:pPr>
+      <w:rPr>
+        <w:u w:val="none"/>
+      </w:rPr>
+    </w:lvl>
+  </w:abstractNum>
+  <w:abstractNum w:abstractNumId="7">
+    <w:lvl w:ilvl="0">
+      <w:start w:val="1"/>
+      <w:numFmt w:val="bullet"/>
+      <w:lvlText w:val="●"/>
+      <w:lvlJc w:val="left"/>
+      <w:pPr>
+        <w:ind w:left="720" w:hanging="360"/>
+      </w:pPr>
+      <w:rPr>
+        <w:u w:val="none"/>
+      </w:rPr>
+    </w:lvl>
+    <w:lvl w:ilvl="1">
+      <w:start w:val="1"/>
+      <w:numFmt w:val="bullet"/>
+      <w:lvlText w:val="○"/>
+      <w:lvlJc w:val="left"/>
+      <w:pPr>
+        <w:ind w:left="1440" w:hanging="360"/>
+      </w:pPr>
+      <w:rPr>
+        <w:u w:val="none"/>
+      </w:rPr>
+    </w:lvl>
+    <w:lvl w:ilvl="2">
+      <w:start w:val="1"/>
+      <w:numFmt w:val="bullet"/>
+      <w:lvlText w:val="■"/>
+      <w:lvlJc w:val="left"/>
+      <w:pPr>
+        <w:ind w:left="2160" w:hanging="360"/>
+      </w:pPr>
+      <w:rPr>
+        <w:u w:val="none"/>
+      </w:rPr>
+    </w:lvl>
+    <w:lvl w:ilvl="3">
+      <w:start w:val="1"/>
+      <w:numFmt w:val="bullet"/>
+      <w:lvlText w:val="●"/>
+      <w:lvlJc w:val="left"/>
+      <w:pPr>
+        <w:ind w:left="2880" w:hanging="360"/>
+      </w:pPr>
+      <w:rPr>
+        <w:u w:val="none"/>
+      </w:rPr>
+    </w:lvl>
+    <w:lvl w:ilvl="4">
+      <w:start w:val="1"/>
+      <w:numFmt w:val="bullet"/>
+      <w:lvlText w:val="○"/>
+      <w:lvlJc w:val="left"/>
+      <w:pPr>
+        <w:ind w:left="3600" w:hanging="360"/>
+      </w:pPr>
+      <w:rPr>
+        <w:u w:val="none"/>
+      </w:rPr>
+    </w:lvl>
+    <w:lvl w:ilvl="5">
+      <w:start w:val="1"/>
+      <w:numFmt w:val="bullet"/>
+      <w:lvlText w:val="■"/>
+      <w:lvlJc w:val="left"/>
+      <w:pPr>
+        <w:ind w:left="4320" w:hanging="360"/>
+      </w:pPr>
+      <w:rPr>
+        <w:u w:val="none"/>
+      </w:rPr>
+    </w:lvl>
+    <w:lvl w:ilvl="6">
+      <w:start w:val="1"/>
+      <w:numFmt w:val="bullet"/>
+      <w:lvlText w:val="●"/>
+      <w:lvlJc w:val="left"/>
+      <w:pPr>
+        <w:ind w:left="5040" w:hanging="360"/>
+      </w:pPr>
+      <w:rPr>
+        <w:u w:val="none"/>
+      </w:rPr>
+    </w:lvl>
+    <w:lvl w:ilvl="7">
+      <w:start w:val="1"/>
+      <w:numFmt w:val="bullet"/>
+      <w:lvlText w:val="○"/>
+      <w:lvlJc w:val="left"/>
+      <w:pPr>
+        <w:ind w:left="5760" w:hanging="360"/>
+      </w:pPr>
+      <w:rPr>
+        <w:u w:val="none"/>
+      </w:rPr>
+    </w:lvl>
+    <w:lvl w:ilvl="8">
+      <w:start w:val="1"/>
+      <w:numFmt w:val="bullet"/>
+      <w:lvlText w:val="■"/>
+      <w:lvlJc w:val="left"/>
+      <w:pPr>
+        <w:ind w:left="6480" w:hanging="360"/>
+      </w:pPr>
+      <w:rPr>
+        <w:u w:val="none"/>
+      </w:rPr>
+    </w:lvl>
+  </w:abstractNum>
+  <w:abstractNum w:abstractNumId="8">
+    <w:lvl w:ilvl="0">
+      <w:start w:val="1"/>
+      <w:numFmt w:val="bullet"/>
+      <w:lvlText w:val="●"/>
+      <w:lvlJc w:val="left"/>
+      <w:pPr>
+        <w:ind w:left="720" w:hanging="360"/>
+      </w:pPr>
+      <w:rPr>
+        <w:u w:val="none"/>
+      </w:rPr>
+    </w:lvl>
+    <w:lvl w:ilvl="1">
+      <w:start w:val="1"/>
+      <w:numFmt w:val="bullet"/>
+      <w:lvlText w:val="○"/>
+      <w:lvlJc w:val="left"/>
+      <w:pPr>
+        <w:ind w:left="1440" w:hanging="360"/>
+      </w:pPr>
+      <w:rPr>
+        <w:u w:val="none"/>
+      </w:rPr>
+    </w:lvl>
+    <w:lvl w:ilvl="2">
+      <w:start w:val="1"/>
+      <w:numFmt w:val="bullet"/>
+      <w:lvlText w:val="■"/>
+      <w:lvlJc w:val="left"/>
+      <w:pPr>
+        <w:ind w:left="2160" w:hanging="360"/>
+      </w:pPr>
+      <w:rPr>
+        <w:u w:val="none"/>
+      </w:rPr>
+    </w:lvl>
+    <w:lvl w:ilvl="3">
+      <w:start w:val="1"/>
+      <w:numFmt w:val="bullet"/>
+      <w:lvlText w:val="●"/>
+      <w:lvlJc w:val="left"/>
+      <w:pPr>
+        <w:ind w:left="2880" w:hanging="360"/>
+      </w:pPr>
+      <w:rPr>
+        <w:u w:val="none"/>
+      </w:rPr>
+    </w:lvl>
+    <w:lvl w:ilvl="4">
+      <w:start w:val="1"/>
+      <w:numFmt w:val="bullet"/>
+      <w:lvlText w:val="○"/>
+      <w:lvlJc w:val="left"/>
+      <w:pPr>
+        <w:ind w:left="3600" w:hanging="360"/>
+      </w:pPr>
+      <w:rPr>
+        <w:u w:val="none"/>
+      </w:rPr>
+    </w:lvl>
+    <w:lvl w:ilvl="5">
+      <w:start w:val="1"/>
+      <w:numFmt w:val="bullet"/>
+      <w:lvlText w:val="■"/>
+      <w:lvlJc w:val="left"/>
+      <w:pPr>
+        <w:ind w:left="4320" w:hanging="360"/>
+      </w:pPr>
+      <w:rPr>
+        <w:u w:val="none"/>
+      </w:rPr>
+    </w:lvl>
+    <w:lvl w:ilvl="6">
+      <w:start w:val="1"/>
+      <w:numFmt w:val="bullet"/>
+      <w:lvlText w:val="●"/>
+      <w:lvlJc w:val="left"/>
+      <w:pPr>
+        <w:ind w:left="5040" w:hanging="360"/>
+      </w:pPr>
+      <w:rPr>
+        <w:u w:val="none"/>
+      </w:rPr>
+    </w:lvl>
+    <w:lvl w:ilvl="7">
+      <w:start w:val="1"/>
+      <w:numFmt w:val="bullet"/>
+      <w:lvlText w:val="○"/>
+      <w:lvlJc w:val="left"/>
+      <w:pPr>
+        <w:ind w:left="5760" w:hanging="360"/>
+      </w:pPr>
+      <w:rPr>
+        <w:u w:val="none"/>
+      </w:rPr>
+    </w:lvl>
+    <w:lvl w:ilvl="8">
+      <w:start w:val="1"/>
+      <w:numFmt w:val="bullet"/>
+      <w:lvlText w:val="■"/>
+      <w:lvlJc w:val="left"/>
+      <w:pPr>
+        <w:ind w:left="6480" w:hanging="360"/>
+      </w:pPr>
+      <w:rPr>
+        <w:u w:val="none"/>
+      </w:rPr>
+    </w:lvl>
+  </w:abstractNum>
   <w:num w:numId="1">
     <w:abstractNumId w:val="1"/>
   </w:num>
   <w:num w:numId="2">
     <w:abstractNumId w:val="2"/>
+  </w:num>
+  <w:num w:numId="3">
+    <w:abstractNumId w:val="3"/>
+  </w:num>
+  <w:num w:numId="4">
+    <w:abstractNumId w:val="4"/>
+  </w:num>
+  <w:num w:numId="5">
+    <w:abstractNumId w:val="5"/>
+  </w:num>
+  <w:num w:numId="6">
+    <w:abstractNumId w:val="6"/>
+  </w:num>
+  <w:num w:numId="7">
+    <w:abstractNumId w:val="7"/>
+  </w:num>
+  <w:num w:numId="8">
+    <w:abstractNumId w:val="8"/>
   </w:num>
 </w:numbering>
 </file>
@@ -2358,7 +3914,7 @@
 
 <file path=customXML/item1.xml><?xml version="1.0" encoding="utf-8"?>
 <go:gDocsCustomXmlDataStorage xmlns:go="http://customooxmlschemas.google.com/" xmlns:r="http://schemas.openxmlformats.org/officeDocument/2006/relationships" uri="GoogleDocsCustomDataVersion1">
-  <go:docsCustomData xmlns:go="http://customooxmlschemas.google.com/" roundtripDataSignature="AMtx7mgh9g0TafakY/S363ISwGQPi93xjA==">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</go:docsCustomData>
+  <go:docsCustomData xmlns:go="http://customooxmlschemas.google.com/" roundtripDataSignature="AMtx7mgh9g0TafakY/S363ISwGQPi93xjA==">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</go:docsCustomData>
 </go:gDocsCustomXmlDataStorage>
 </file>
 

</xml_diff>